<commit_message>
Block diagram created + report update
</commit_message>
<xml_diff>
--- a/Project/final report.docx
+++ b/Project/final report.docx
@@ -328,6 +328,13 @@
     </w:p>
     <w:sdt>
       <w:sdtPr>
+        <w:rPr>
+          <w:rFonts w:asciiTheme="minorHAnsi" w:eastAsiaTheme="minorHAnsi" w:hAnsiTheme="minorHAnsi" w:cstheme="minorBidi"/>
+          <w:color w:val="auto"/>
+          <w:sz w:val="22"/>
+          <w:szCs w:val="22"/>
+          <w:lang w:val="en-CA"/>
+        </w:rPr>
         <w:id w:val="427087332"/>
         <w:docPartObj>
           <w:docPartGallery w:val="Table of Contents"/>
@@ -336,14 +343,9 @@
       </w:sdtPr>
       <w:sdtEndPr>
         <w:rPr>
-          <w:rFonts w:asciiTheme="minorHAnsi" w:eastAsiaTheme="minorHAnsi" w:hAnsiTheme="minorHAnsi" w:cstheme="minorBidi"/>
           <w:b/>
           <w:bCs/>
           <w:noProof/>
-          <w:color w:val="auto"/>
-          <w:sz w:val="22"/>
-          <w:szCs w:val="22"/>
-          <w:lang w:val="en-CA"/>
         </w:rPr>
       </w:sdtEndPr>
       <w:sdtContent>
@@ -1333,37 +1335,21 @@
         <w:pStyle w:val="TOCHeading"/>
       </w:pPr>
       <w:r>
-        <w:t xml:space="preserve">List </w:t>
-      </w:r>
-      <w:r>
-        <w:t>of</w:t>
-      </w:r>
-      <w:r>
-        <w:t xml:space="preserve"> Figures</w:t>
-      </w:r>
-    </w:p>
-    <w:p>
-      <w:r>
-        <w:fldChar w:fldCharType="begin"/>
-      </w:r>
-      <w:r>
-        <w:instrText xml:space="preserve"> TOC \h \z \c "Figure" </w:instrText>
-      </w:r>
-      <w:r>
-        <w:fldChar w:fldCharType="separate"/>
-      </w:r>
-      <w:r>
-        <w:rPr>
-          <w:b/>
-          <w:bCs/>
-          <w:noProof/>
-          <w:lang w:val="en-US"/>
-        </w:rPr>
-        <w:t>No table of figures entries found.</w:t>
-      </w:r>
-      <w:r>
-        <w:fldChar w:fldCharType="end"/>
-      </w:r>
+        <w:t>List of Figures</w:t>
+      </w:r>
+    </w:p>
+    <w:p>
+      <w:fldSimple w:instr=" TOC \h \z \c &quot;Figure&quot; ">
+        <w:r>
+          <w:rPr>
+            <w:b/>
+            <w:bCs/>
+            <w:noProof/>
+            <w:lang w:val="en-US"/>
+          </w:rPr>
+          <w:t>No table of figures entries found.</w:t>
+        </w:r>
+      </w:fldSimple>
     </w:p>
     <w:p/>
     <w:p>
@@ -1448,6 +1434,7 @@
           <w:id w:val="1250313725"/>
           <w:citation/>
         </w:sdtPr>
+        <w:sdtEndPr/>
         <w:sdtContent>
           <w:r>
             <w:fldChar w:fldCharType="begin"/>
@@ -1506,6 +1493,7 @@
           <w:id w:val="1508941807"/>
           <w:citation/>
         </w:sdtPr>
+        <w:sdtEndPr/>
         <w:sdtContent>
           <w:r>
             <w:fldChar w:fldCharType="begin"/>
@@ -1537,13 +1525,7 @@
         <w:t xml:space="preserve">.  </w:t>
       </w:r>
       <w:r>
-        <w:t>On the course website the</w:t>
-      </w:r>
-      <w:r>
-        <w:t xml:space="preserve"> following 7 files </w:t>
-      </w:r>
-      <w:r>
-        <w:t xml:space="preserve">have been made </w:t>
+        <w:t xml:space="preserve">On the course website the following 7 files have been made </w:t>
       </w:r>
       <w:r>
         <w:t>available to assist in this task</w:t>
@@ -1586,6 +1568,7 @@
           <w:id w:val="-1824421713"/>
           <w:citation/>
         </w:sdtPr>
+        <w:sdtEndPr/>
         <w:sdtContent>
           <w:r>
             <w:fldChar w:fldCharType="begin"/>
@@ -1735,79 +1718,19 @@
         <w:rPr>
           <w:lang w:val="de-DE"/>
         </w:rPr>
+        <w:t xml:space="preserve"> ee a2 c0 30 2b b5 4f 05 9e a4 58 ac 97</w:t>
+      </w:r>
+      <w:r>
+        <w:rPr>
+          <w:lang w:val="de-DE"/>
+        </w:rPr>
         <w:t xml:space="preserve"> </w:t>
       </w:r>
       <w:r>
         <w:rPr>
           <w:lang w:val="de-DE"/>
         </w:rPr>
-        <w:t>ee a2 c0 30 2b b5 4f 05</w:t>
-      </w:r>
-      <w:r>
-        <w:rPr>
-          <w:lang w:val="de-DE"/>
-        </w:rPr>
-        <w:t xml:space="preserve"> </w:t>
-      </w:r>
-      <w:r>
-        <w:rPr>
-          <w:lang w:val="de-DE"/>
-        </w:rPr>
-        <w:t>9e a4 58 ac 97</w:t>
-      </w:r>
-      <w:r>
-        <w:rPr>
-          <w:lang w:val="de-DE"/>
-        </w:rPr>
-        <w:t xml:space="preserve"> </w:t>
-      </w:r>
-      <w:r>
-        <w:rPr>
-          <w:lang w:val="de-DE"/>
-        </w:rPr>
-        <w:t>3b b9 a0</w:t>
-      </w:r>
-      <w:r>
-        <w:rPr>
-          <w:lang w:val="de-DE"/>
-        </w:rPr>
-        <w:t xml:space="preserve"> </w:t>
-      </w:r>
-      <w:r>
-        <w:rPr>
-          <w:lang w:val="de-DE"/>
-        </w:rPr>
-        <w:t>25 b7 56 fe 82 73 bb 22</w:t>
-      </w:r>
-      <w:r>
-        <w:rPr>
-          <w:lang w:val="de-DE"/>
-        </w:rPr>
-        <w:t xml:space="preserve"> </w:t>
-      </w:r>
-      <w:r>
-        <w:rPr>
-          <w:lang w:val="de-DE"/>
-        </w:rPr>
-        <w:t>d4 31 36 60 7f 41 e9 47</w:t>
-      </w:r>
-      <w:r>
-        <w:rPr>
-          <w:lang w:val="de-DE"/>
-        </w:rPr>
-        <w:t xml:space="preserve"> </w:t>
-      </w:r>
-      <w:r>
-        <w:rPr>
-          <w:lang w:val="de-DE"/>
-        </w:rPr>
-        <w:t>97 b9 5e 27 99 3e 73 f0</w:t>
-      </w:r>
-      <w:r>
-        <w:rPr>
-          <w:lang w:val="de-DE"/>
-        </w:rPr>
-        <w:t xml:space="preserve"> </w:t>
+        <w:t xml:space="preserve">3b b9 a0 25 b7 56 fe 82 73 bb 22 d4 31 36 60 7f 41 e9 47 97 b9 5e 27 99 3e 73 f0 </w:t>
       </w:r>
       <w:r>
         <w:rPr>
@@ -1844,6 +1767,7 @@
           <w:id w:val="472873884"/>
           <w:citation/>
         </w:sdtPr>
+        <w:sdtEndPr/>
         <w:sdtContent>
           <w:r>
             <w:rPr>
@@ -1929,6 +1853,7 @@
           <w:id w:val="1810595562"/>
           <w:citation/>
         </w:sdtPr>
+        <w:sdtEndPr/>
         <w:sdtContent>
           <w:r>
             <w:fldChar w:fldCharType="begin"/>
@@ -1960,121 +1885,88 @@
     </w:p>
     <w:p>
       <w:r>
-        <w:t>The</w:t>
-      </w:r>
-      <w:r>
-        <w:t xml:space="preserve"> first task is to replace timed waits with the enable-done handshaking</w:t>
+        <w:t>The first task is to replace timed waits with the enable-done handshaking protocol in both hardware software. For handshaking to occur, first the hardware should wait for enable signal to be asserted.  Once enable has been asserted</w:t>
+      </w:r>
+      <w:r>
+        <w:t>,</w:t>
+      </w:r>
+      <w:r>
+        <w:t xml:space="preserve"> the hardware should </w:t>
+      </w:r>
+      <w:r>
+        <w:t>execute the</w:t>
+      </w:r>
+      <w:r>
+        <w:t xml:space="preserve"> multiplication</w:t>
+      </w:r>
+      <w:r>
+        <w:t xml:space="preserve"> followed with</w:t>
       </w:r>
       <w:r>
         <w:t xml:space="preserve"> </w:t>
       </w:r>
       <w:r>
-        <w:t>protocol in both hardware software</w:t>
-      </w:r>
-      <w:r>
-        <w:t xml:space="preserve">. For handshaking to occur, first </w:t>
-      </w:r>
-      <w:r>
-        <w:t>the hardware should wait for enable signal to be asserted.  Once enable has</w:t>
+        <w:t>outputting</w:t>
+      </w:r>
+      <w:r>
+        <w:t xml:space="preserve"> the result and assert</w:t>
+      </w:r>
+      <w:r>
+        <w:t>ing</w:t>
       </w:r>
       <w:r>
         <w:t xml:space="preserve"> </w:t>
       </w:r>
       <w:r>
-        <w:t>been asserted</w:t>
-      </w:r>
-      <w:r>
-        <w:t>,</w:t>
-      </w:r>
-      <w:r>
-        <w:t xml:space="preserve"> the hardware should </w:t>
-      </w:r>
-      <w:r>
-        <w:t>execute the</w:t>
-      </w:r>
-      <w:r>
-        <w:t xml:space="preserve"> multiplication</w:t>
-      </w:r>
-      <w:r>
-        <w:t xml:space="preserve"> followed with</w:t>
+        <w:t xml:space="preserve">the </w:t>
+      </w:r>
+      <w:r>
+        <w:t>done</w:t>
+      </w:r>
+      <w:r>
+        <w:t xml:space="preserve"> signal</w:t>
+      </w:r>
+      <w:r>
+        <w:t>.  The hardware should deassert done only if enable has been deasserted. To implement this</w:t>
       </w:r>
       <w:r>
         <w:t xml:space="preserve"> </w:t>
       </w:r>
       <w:r>
-        <w:t>outputting</w:t>
-      </w:r>
-      <w:r>
-        <w:t xml:space="preserve"> the result and assert</w:t>
-      </w:r>
-      <w:r>
-        <w:t>ing</w:t>
+        <w:t>a clock</w:t>
+      </w:r>
+      <w:r>
+        <w:t>ed</w:t>
+      </w:r>
+      <w:r>
+        <w:t xml:space="preserve"> input</w:t>
+      </w:r>
+      <w:r>
+        <w:t xml:space="preserve"> needs</w:t>
+      </w:r>
+      <w:r>
+        <w:t xml:space="preserve"> to </w:t>
+      </w:r>
+      <w:r>
+        <w:t xml:space="preserve">be added in </w:t>
+      </w:r>
+      <w:r>
+        <w:t>the hardware and make it a</w:t>
       </w:r>
       <w:r>
         <w:t xml:space="preserve"> </w:t>
       </w:r>
       <w:r>
-        <w:t xml:space="preserve">the </w:t>
-      </w:r>
-      <w:r>
-        <w:t>done</w:t>
-      </w:r>
-      <w:r>
-        <w:t xml:space="preserve"> signal</w:t>
-      </w:r>
-      <w:r>
-        <w:t>.  The hardware should</w:t>
-      </w:r>
-      <w:r>
-        <w:t xml:space="preserve"> </w:t>
-      </w:r>
-      <w:r>
-        <w:t>deassert done only if enable has been deasserted. To implement this</w:t>
-      </w:r>
-      <w:r>
-        <w:t xml:space="preserve"> </w:t>
-      </w:r>
-      <w:r>
-        <w:t>a clock</w:t>
-      </w:r>
-      <w:r>
-        <w:t>ed</w:t>
-      </w:r>
-      <w:r>
-        <w:t xml:space="preserve"> input</w:t>
-      </w:r>
-      <w:r>
-        <w:t xml:space="preserve"> needs</w:t>
-      </w:r>
-      <w:r>
-        <w:t xml:space="preserve"> to </w:t>
-      </w:r>
-      <w:r>
-        <w:t xml:space="preserve">be added in </w:t>
-      </w:r>
-      <w:r>
-        <w:t>the hardware and make it a</w:t>
-      </w:r>
-      <w:r>
-        <w:t xml:space="preserve"> </w:t>
-      </w:r>
-      <w:r>
         <w:t>CTHREAD</w:t>
       </w:r>
       <w:r>
         <w:t>;</w:t>
       </w:r>
       <w:r>
-        <w:t xml:space="preserve"> and</w:t>
-      </w:r>
-      <w:r>
-        <w:t xml:space="preserve"> </w:t>
-      </w:r>
-      <w:r>
-        <w:t>in the hardware module</w:t>
-      </w:r>
-      <w:r>
-        <w:t xml:space="preserve"> </w:t>
+        <w:t xml:space="preserve"> and </w:t>
+      </w:r>
+      <w:r>
+        <w:t xml:space="preserve">in the hardware module </w:t>
       </w:r>
       <w:r>
         <w:t>an</w:t>
@@ -2212,76 +2104,41 @@
       <w:r>
         <w:t>heck if enable is deasserted; if so, deassert done.</w:t>
       </w:r>
-      <w:bookmarkStart w:id="2" w:name="_GoBack"/>
-      <w:bookmarkEnd w:id="2"/>
     </w:p>
     <w:p/>
     <w:p>
       <w:r>
-        <w:t xml:space="preserve">The </w:t>
-      </w:r>
-      <w:r>
-        <w:t>second task is to design the datapath and controller of the hardware</w:t>
+        <w:t>The second task is to design the datapath and controller of the hardware</w:t>
       </w:r>
       <w:r>
         <w:t xml:space="preserve"> </w:t>
       </w:r>
       <w:r>
-        <w:t xml:space="preserve">multiplier.  </w:t>
-      </w:r>
-      <w:r>
-        <w:t>First,</w:t>
-      </w:r>
-      <w:r>
-        <w:t xml:space="preserve"> extract the multiplication code inside the EXECUTE</w:t>
+        <w:t>multiplier.  First, extract the multiplication code inside the EXECUTE</w:t>
       </w:r>
       <w:r>
         <w:t xml:space="preserve"> </w:t>
       </w:r>
       <w:r>
-        <w:t>state and convert it to the structural description</w:t>
-      </w:r>
-      <w:r>
-        <w:t>.</w:t>
-      </w:r>
-      <w:r>
-        <w:t xml:space="preserve"> Then, split</w:t>
+        <w:t>state and convert it to the structural description. Then, split</w:t>
       </w:r>
       <w:r>
         <w:t xml:space="preserve"> </w:t>
       </w:r>
       <w:r>
-        <w:t xml:space="preserve">the EXECUTE state into as many states as necessary to control </w:t>
-      </w:r>
-      <w:r>
-        <w:t>the</w:t>
-      </w:r>
-      <w:r>
-        <w:t xml:space="preserve"> datapath.</w:t>
+        <w:t>the EXECUTE state into as many states as necessary to control the datapath.</w:t>
       </w:r>
       <w:r>
         <w:t xml:space="preserve"> </w:t>
       </w:r>
       <w:r>
-        <w:t>This makes the</w:t>
-      </w:r>
-      <w:r>
-        <w:t xml:space="preserve"> datapath controller becomes "embedded" into the handshaking FSM.</w:t>
+        <w:t>This makes the datapath controller becomes "embedded" into the handshaking FSM.</w:t>
       </w:r>
       <w:r>
         <w:t xml:space="preserve"> </w:t>
       </w:r>
       <w:r>
-        <w:t>In the</w:t>
-      </w:r>
-      <w:r>
-        <w:t xml:space="preserve"> final design</w:t>
-      </w:r>
-      <w:r>
-        <w:t xml:space="preserve"> implantation, it</w:t>
-      </w:r>
-      <w:r>
-        <w:t xml:space="preserve"> should produce the same output as the original code</w:t>
+        <w:t>In the final design implantation, it should produce the same output as the original code</w:t>
       </w:r>
       <w:r>
         <w:t xml:space="preserve"> without any timed waits</w:t>
@@ -2307,7 +2164,7 @@
       <w:pPr>
         <w:pStyle w:val="Heading1"/>
       </w:pPr>
-      <w:bookmarkStart w:id="3" w:name="_Toc15548687"/>
+      <w:bookmarkStart w:id="2" w:name="_Toc15548687"/>
       <w:r>
         <w:lastRenderedPageBreak/>
         <w:t>H</w:t>
@@ -2315,68 +2172,300 @@
       <w:r>
         <w:t>ardware-Software Handshaking Protocol</w:t>
       </w:r>
+      <w:bookmarkEnd w:id="2"/>
+    </w:p>
+    <w:p/>
+    <w:p>
+      <w:pPr>
+        <w:jc w:val="center"/>
+      </w:pPr>
+      <w:r>
+        <w:rPr>
+          <w:noProof/>
+        </w:rPr>
+        <w:drawing>
+          <wp:inline distT="0" distB="0" distL="0" distR="0" wp14:anchorId="46599283" wp14:editId="13D2A5B9">
+            <wp:extent cx="4504004" cy="5229225"/>
+            <wp:effectExtent l="0" t="0" r="0" b="0"/>
+            <wp:docPr id="2" name="Picture 2"/>
+            <wp:cNvGraphicFramePr>
+              <a:graphicFrameLocks xmlns:a="http://schemas.openxmlformats.org/drawingml/2006/main" noChangeAspect="1"/>
+            </wp:cNvGraphicFramePr>
+            <a:graphic xmlns:a="http://schemas.openxmlformats.org/drawingml/2006/main">
+              <a:graphicData uri="http://schemas.openxmlformats.org/drawingml/2006/picture">
+                <pic:pic xmlns:pic="http://schemas.openxmlformats.org/drawingml/2006/picture">
+                  <pic:nvPicPr>
+                    <pic:cNvPr id="0" name="Picture 2"/>
+                    <pic:cNvPicPr>
+                      <a:picLocks noChangeAspect="1" noChangeArrowheads="1"/>
+                    </pic:cNvPicPr>
+                  </pic:nvPicPr>
+                  <pic:blipFill>
+                    <a:blip r:embed="rId6">
+                      <a:extLst>
+                        <a:ext uri="{28A0092B-C50C-407E-A947-70E740481C1C}">
+                          <a14:useLocalDpi xmlns:a14="http://schemas.microsoft.com/office/drawing/2010/main" val="0"/>
+                        </a:ext>
+                      </a:extLst>
+                    </a:blip>
+                    <a:srcRect/>
+                    <a:stretch>
+                      <a:fillRect/>
+                    </a:stretch>
+                  </pic:blipFill>
+                  <pic:spPr bwMode="auto">
+                    <a:xfrm>
+                      <a:off x="0" y="0"/>
+                      <a:ext cx="4523641" cy="5252023"/>
+                    </a:xfrm>
+                    <a:prstGeom prst="rect">
+                      <a:avLst/>
+                    </a:prstGeom>
+                    <a:noFill/>
+                    <a:ln>
+                      <a:noFill/>
+                    </a:ln>
+                  </pic:spPr>
+                </pic:pic>
+              </a:graphicData>
+            </a:graphic>
+          </wp:inline>
+        </w:drawing>
+      </w:r>
+    </w:p>
+    <w:p/>
+    <w:p>
+      <w:pPr>
+        <w:jc w:val="center"/>
+      </w:pPr>
+      <w:r>
+        <w:rPr>
+          <w:noProof/>
+        </w:rPr>
+        <w:drawing>
+          <wp:inline distT="0" distB="0" distL="0" distR="0" wp14:anchorId="44A24DB7" wp14:editId="33333EBB">
+            <wp:extent cx="5581650" cy="419100"/>
+            <wp:effectExtent l="0" t="0" r="0" b="0"/>
+            <wp:docPr id="1" name="Picture 1"/>
+            <wp:cNvGraphicFramePr>
+              <a:graphicFrameLocks xmlns:a="http://schemas.openxmlformats.org/drawingml/2006/main" noChangeAspect="1"/>
+            </wp:cNvGraphicFramePr>
+            <a:graphic xmlns:a="http://schemas.openxmlformats.org/drawingml/2006/main">
+              <a:graphicData uri="http://schemas.openxmlformats.org/drawingml/2006/picture">
+                <pic:pic xmlns:pic="http://schemas.openxmlformats.org/drawingml/2006/picture">
+                  <pic:nvPicPr>
+                    <pic:cNvPr id="0" name="Picture 1"/>
+                    <pic:cNvPicPr>
+                      <a:picLocks noChangeAspect="1" noChangeArrowheads="1"/>
+                    </pic:cNvPicPr>
+                  </pic:nvPicPr>
+                  <pic:blipFill>
+                    <a:blip r:embed="rId7">
+                      <a:extLst>
+                        <a:ext uri="{28A0092B-C50C-407E-A947-70E740481C1C}">
+                          <a14:useLocalDpi xmlns:a14="http://schemas.microsoft.com/office/drawing/2010/main" val="0"/>
+                        </a:ext>
+                      </a:extLst>
+                    </a:blip>
+                    <a:srcRect/>
+                    <a:stretch>
+                      <a:fillRect/>
+                    </a:stretch>
+                  </pic:blipFill>
+                  <pic:spPr bwMode="auto">
+                    <a:xfrm>
+                      <a:off x="0" y="0"/>
+                      <a:ext cx="5581650" cy="419100"/>
+                    </a:xfrm>
+                    <a:prstGeom prst="rect">
+                      <a:avLst/>
+                    </a:prstGeom>
+                    <a:noFill/>
+                    <a:ln>
+                      <a:noFill/>
+                    </a:ln>
+                  </pic:spPr>
+                </pic:pic>
+              </a:graphicData>
+            </a:graphic>
+          </wp:inline>
+        </w:drawing>
+      </w:r>
+    </w:p>
+    <w:p/>
+    <w:p/>
+    <w:p/>
+    <w:p>
+      <w:pPr>
+        <w:pStyle w:val="Heading2"/>
+      </w:pPr>
+      <w:bookmarkStart w:id="3" w:name="_Toc15548688"/>
+      <w:r>
+        <w:t>Hardware Handshaking</w:t>
+      </w:r>
       <w:bookmarkEnd w:id="3"/>
     </w:p>
+    <w:p>
+      <w:pPr>
+        <w:pStyle w:val="Heading2"/>
+      </w:pPr>
+    </w:p>
+    <w:p>
+      <w:pPr>
+        <w:pStyle w:val="Heading2"/>
+      </w:pPr>
+      <w:bookmarkStart w:id="4" w:name="_Toc15548689"/>
+      <w:r>
+        <w:t>Software Handshaking</w:t>
+      </w:r>
+      <w:bookmarkEnd w:id="4"/>
+    </w:p>
     <w:p/>
     <w:p>
       <w:pPr>
+        <w:pStyle w:val="Heading1"/>
+      </w:pPr>
+      <w:bookmarkStart w:id="5" w:name="_Toc15548690"/>
+      <w:r>
+        <w:t>Hardware Multiplier</w:t>
+      </w:r>
+      <w:bookmarkEnd w:id="5"/>
+    </w:p>
+    <w:p/>
+    <w:p>
+      <w:pPr>
         <w:pStyle w:val="Heading2"/>
       </w:pPr>
-      <w:bookmarkStart w:id="4" w:name="_Toc15548688"/>
-      <w:r>
-        <w:t>Hardware Handshaking</w:t>
-      </w:r>
-      <w:bookmarkEnd w:id="4"/>
+      <w:bookmarkStart w:id="6" w:name="_Toc15548691"/>
+      <w:r>
+        <w:lastRenderedPageBreak/>
+        <w:t>Structural Description</w:t>
+      </w:r>
+      <w:bookmarkEnd w:id="6"/>
+    </w:p>
+    <w:p>
+      <w:bookmarkStart w:id="7" w:name="_GoBack"/>
+      <w:bookmarkEnd w:id="7"/>
+      <w:r>
+        <w:rPr>
+          <w:noProof/>
+        </w:rPr>
+        <w:drawing>
+          <wp:inline distT="0" distB="0" distL="0" distR="0" wp14:anchorId="46890C72" wp14:editId="65072251">
+            <wp:extent cx="5934075" cy="3448050"/>
+            <wp:effectExtent l="0" t="0" r="9525" b="0"/>
+            <wp:docPr id="4" name="Picture 4"/>
+            <wp:cNvGraphicFramePr>
+              <a:graphicFrameLocks xmlns:a="http://schemas.openxmlformats.org/drawingml/2006/main" noChangeAspect="1"/>
+            </wp:cNvGraphicFramePr>
+            <a:graphic xmlns:a="http://schemas.openxmlformats.org/drawingml/2006/main">
+              <a:graphicData uri="http://schemas.openxmlformats.org/drawingml/2006/picture">
+                <pic:pic xmlns:pic="http://schemas.openxmlformats.org/drawingml/2006/picture">
+                  <pic:nvPicPr>
+                    <pic:cNvPr id="0" name="Picture 4"/>
+                    <pic:cNvPicPr>
+                      <a:picLocks noChangeAspect="1" noChangeArrowheads="1"/>
+                    </pic:cNvPicPr>
+                  </pic:nvPicPr>
+                  <pic:blipFill>
+                    <a:blip r:embed="rId8">
+                      <a:extLst>
+                        <a:ext uri="{28A0092B-C50C-407E-A947-70E740481C1C}">
+                          <a14:useLocalDpi xmlns:a14="http://schemas.microsoft.com/office/drawing/2010/main" val="0"/>
+                        </a:ext>
+                      </a:extLst>
+                    </a:blip>
+                    <a:srcRect/>
+                    <a:stretch>
+                      <a:fillRect/>
+                    </a:stretch>
+                  </pic:blipFill>
+                  <pic:spPr bwMode="auto">
+                    <a:xfrm>
+                      <a:off x="0" y="0"/>
+                      <a:ext cx="5934075" cy="3448050"/>
+                    </a:xfrm>
+                    <a:prstGeom prst="rect">
+                      <a:avLst/>
+                    </a:prstGeom>
+                    <a:noFill/>
+                    <a:ln>
+                      <a:noFill/>
+                    </a:ln>
+                  </pic:spPr>
+                </pic:pic>
+              </a:graphicData>
+            </a:graphic>
+          </wp:inline>
+        </w:drawing>
+      </w:r>
     </w:p>
     <w:p>
       <w:pPr>
         <w:pStyle w:val="Heading2"/>
       </w:pPr>
-    </w:p>
-    <w:p>
-      <w:pPr>
-        <w:pStyle w:val="Heading2"/>
-      </w:pPr>
-      <w:bookmarkStart w:id="5" w:name="_Toc15548689"/>
-      <w:r>
-        <w:t>Software Handshaking</w:t>
-      </w:r>
-      <w:bookmarkEnd w:id="5"/>
-    </w:p>
-    <w:p/>
-    <w:p>
-      <w:pPr>
-        <w:pStyle w:val="Heading1"/>
-      </w:pPr>
-      <w:bookmarkStart w:id="6" w:name="_Toc15548690"/>
-      <w:r>
-        <w:t>Hardware Multiplier</w:t>
-      </w:r>
-      <w:bookmarkEnd w:id="6"/>
-    </w:p>
-    <w:p/>
-    <w:p>
-      <w:pPr>
-        <w:pStyle w:val="Heading2"/>
-      </w:pPr>
-      <w:bookmarkStart w:id="7" w:name="_Toc15548691"/>
-      <w:r>
-        <w:t>Structural Description</w:t>
-      </w:r>
-      <w:bookmarkEnd w:id="7"/>
-    </w:p>
-    <w:p/>
-    <w:p>
-      <w:pPr>
-        <w:pStyle w:val="Heading2"/>
-      </w:pPr>
       <w:bookmarkStart w:id="8" w:name="_Toc15548692"/>
       <w:r>
+        <w:lastRenderedPageBreak/>
         <w:t>Controller Description</w:t>
       </w:r>
       <w:bookmarkEnd w:id="8"/>
     </w:p>
-    <w:p/>
+    <w:p>
+      <w:r>
+        <w:rPr>
+          <w:noProof/>
+        </w:rPr>
+        <w:drawing>
+          <wp:inline distT="0" distB="0" distL="0" distR="0" wp14:anchorId="5461A937" wp14:editId="41A573E7">
+            <wp:extent cx="5846957" cy="4610100"/>
+            <wp:effectExtent l="0" t="0" r="1905" b="0"/>
+            <wp:docPr id="3" name="Picture 3"/>
+            <wp:cNvGraphicFramePr>
+              <a:graphicFrameLocks xmlns:a="http://schemas.openxmlformats.org/drawingml/2006/main" noChangeAspect="1"/>
+            </wp:cNvGraphicFramePr>
+            <a:graphic xmlns:a="http://schemas.openxmlformats.org/drawingml/2006/main">
+              <a:graphicData uri="http://schemas.openxmlformats.org/drawingml/2006/picture">
+                <pic:pic xmlns:pic="http://schemas.openxmlformats.org/drawingml/2006/picture">
+                  <pic:nvPicPr>
+                    <pic:cNvPr id="0" name="Picture 3"/>
+                    <pic:cNvPicPr>
+                      <a:picLocks noChangeAspect="1" noChangeArrowheads="1"/>
+                    </pic:cNvPicPr>
+                  </pic:nvPicPr>
+                  <pic:blipFill>
+                    <a:blip r:embed="rId9">
+                      <a:extLst>
+                        <a:ext uri="{28A0092B-C50C-407E-A947-70E740481C1C}">
+                          <a14:useLocalDpi xmlns:a14="http://schemas.microsoft.com/office/drawing/2010/main" val="0"/>
+                        </a:ext>
+                      </a:extLst>
+                    </a:blip>
+                    <a:srcRect/>
+                    <a:stretch>
+                      <a:fillRect/>
+                    </a:stretch>
+                  </pic:blipFill>
+                  <pic:spPr bwMode="auto">
+                    <a:xfrm>
+                      <a:off x="0" y="0"/>
+                      <a:ext cx="5871328" cy="4629315"/>
+                    </a:xfrm>
+                    <a:prstGeom prst="rect">
+                      <a:avLst/>
+                    </a:prstGeom>
+                    <a:noFill/>
+                    <a:ln>
+                      <a:noFill/>
+                    </a:ln>
+                  </pic:spPr>
+                </pic:pic>
+              </a:graphicData>
+            </a:graphic>
+          </wp:inline>
+        </w:drawing>
+      </w:r>
+    </w:p>
     <w:p>
       <w:pPr>
         <w:pStyle w:val="Heading1"/>
@@ -2435,20 +2524,19 @@
     <w:bookmarkStart w:id="14" w:name="_Toc15548698" w:displacedByCustomXml="next"/>
     <w:sdt>
       <w:sdtPr>
+        <w:rPr>
+          <w:rFonts w:asciiTheme="minorHAnsi" w:eastAsiaTheme="minorHAnsi" w:hAnsiTheme="minorHAnsi" w:cstheme="minorBidi"/>
+          <w:color w:val="auto"/>
+          <w:sz w:val="22"/>
+          <w:szCs w:val="22"/>
+        </w:rPr>
         <w:id w:val="-1352030957"/>
         <w:docPartObj>
           <w:docPartGallery w:val="Bibliographies"/>
           <w:docPartUnique/>
         </w:docPartObj>
       </w:sdtPr>
-      <w:sdtEndPr>
-        <w:rPr>
-          <w:rFonts w:asciiTheme="minorHAnsi" w:eastAsiaTheme="minorHAnsi" w:hAnsiTheme="minorHAnsi" w:cstheme="minorBidi"/>
-          <w:color w:val="auto"/>
-          <w:sz w:val="22"/>
-          <w:szCs w:val="22"/>
-        </w:rPr>
-      </w:sdtEndPr>
+      <w:sdtEndPr/>
       <w:sdtContent>
         <w:p>
           <w:pPr>
@@ -2464,6 +2552,7 @@
             <w:id w:val="-573587230"/>
             <w:bibliography/>
           </w:sdtPr>
+          <w:sdtEndPr/>
           <w:sdtContent>
             <w:p>
               <w:pPr>
@@ -2520,6 +2609,7 @@
                       <w:rPr>
                         <w:noProof/>
                       </w:rPr>
+                      <w:lastRenderedPageBreak/>
                       <w:t xml:space="preserve">[1] </w:t>
                     </w:r>
                   </w:p>
@@ -3399,6 +3489,33 @@
       <w:u w:val="single"/>
     </w:rPr>
   </w:style>
+  <w:style w:type="paragraph" w:styleId="BalloonText">
+    <w:name w:val="Balloon Text"/>
+    <w:basedOn w:val="Normal"/>
+    <w:link w:val="BalloonTextChar"/>
+    <w:uiPriority w:val="99"/>
+    <w:semiHidden/>
+    <w:unhideWhenUsed/>
+    <w:rsid w:val="00F66EC7"/>
+    <w:rPr>
+      <w:rFonts w:ascii="Segoe UI" w:hAnsi="Segoe UI" w:cs="Segoe UI"/>
+      <w:sz w:val="18"/>
+      <w:szCs w:val="18"/>
+    </w:rPr>
+  </w:style>
+  <w:style w:type="character" w:customStyle="1" w:styleId="BalloonTextChar">
+    <w:name w:val="Balloon Text Char"/>
+    <w:basedOn w:val="DefaultParagraphFont"/>
+    <w:link w:val="BalloonText"/>
+    <w:uiPriority w:val="99"/>
+    <w:semiHidden/>
+    <w:rsid w:val="00F66EC7"/>
+    <w:rPr>
+      <w:rFonts w:ascii="Segoe UI" w:hAnsi="Segoe UI" w:cs="Segoe UI"/>
+      <w:sz w:val="18"/>
+      <w:szCs w:val="18"/>
+    </w:rPr>
+  </w:style>
 </w:styles>
 </file>
 
@@ -3725,7 +3842,7 @@
 </file>
 
 <file path=customXml/itemProps1.xml><?xml version="1.0" encoding="utf-8"?>
-<ds:datastoreItem xmlns:ds="http://schemas.openxmlformats.org/officeDocument/2006/customXml" ds:itemID="{00ABBD03-0CC5-4131-87D8-4AC7FE44A110}">
+<ds:datastoreItem xmlns:ds="http://schemas.openxmlformats.org/officeDocument/2006/customXml" ds:itemID="{23CE3ECD-911F-4891-8ECB-D7A97978E41B}">
   <ds:schemaRefs>
     <ds:schemaRef ds:uri="http://schemas.openxmlformats.org/officeDocument/2006/bibliography"/>
   </ds:schemaRefs>

</xml_diff>